<commit_message>
version 3: stable version
version 3: stable version
</commit_message>
<xml_diff>
--- a/README.docx
+++ b/README.docx
@@ -2040,21 +2040,23 @@
       </w:r>
     </w:p>
     <w:p>
-      <w:bookmarkStart w:id="0" w:name="_GoBack"/>
-      <w:bookmarkEnd w:id="0"/>
+      <w:pPr>
+        <w:keepNext/>
+        <w:jc w:val="center"/>
+      </w:pPr>
       <w:r>
         <w:rPr>
           <w:noProof/>
         </w:rPr>
         <w:drawing>
-          <wp:inline distT="0" distB="0" distL="0" distR="0" wp14:anchorId="3C1AC909" wp14:editId="76A059B7">
+          <wp:inline distT="0" distB="0" distL="0" distR="0" wp14:anchorId="0087A7AA" wp14:editId="6F37C44D">
             <wp:extent cx="4572000" cy="2743200"/>
             <wp:effectExtent l="0" t="0" r="0" b="0"/>
-            <wp:docPr id="16" name="Chart 16"/>
+            <wp:docPr id="23" name="Chart 23"/>
             <wp:cNvGraphicFramePr/>
             <a:graphic xmlns:a="http://schemas.openxmlformats.org/drawingml/2006/main">
               <a:graphicData uri="http://schemas.openxmlformats.org/drawingml/2006/chart">
-                <c:chart xmlns:c="http://schemas.openxmlformats.org/drawingml/2006/chart" xmlns:r="http://schemas.openxmlformats.org/officeDocument/2006/relationships" r:id="rId4"/>
+                <c:chart xmlns:c="http://schemas.openxmlformats.org/drawingml/2006/chart" xmlns:r="http://schemas.openxmlformats.org/officeDocument/2006/relationships" r:id="rId5"/>
               </a:graphicData>
             </a:graphic>
           </wp:inline>
@@ -2062,10 +2064,994 @@
       </w:r>
     </w:p>
     <w:p>
+      <w:pPr>
+        <w:pStyle w:val="Caption"/>
+        <w:jc w:val="center"/>
+        <w:rPr>
+          <w:noProof/>
+        </w:rPr>
+      </w:pPr>
       <w:r>
-        <w:t>However, when running the process for 1 million tweets we started to face memory utilization issues.</w:t>
+        <w:t xml:space="preserve">Figure </w:t>
+      </w:r>
+      <w:r>
+        <w:fldChar w:fldCharType="begin"/>
+      </w:r>
+      <w:r>
+        <w:instrText xml:space="preserve"> SEQ Figure \* ARABIC </w:instrText>
+      </w:r>
+      <w:r>
+        <w:fldChar w:fldCharType="separate"/>
+      </w:r>
+      <w:r>
+        <w:rPr>
+          <w:noProof/>
+        </w:rPr>
+        <w:t>1</w:t>
+      </w:r>
+      <w:r>
+        <w:fldChar w:fldCharType="end"/>
+      </w:r>
+      <w:r>
+        <w:t>: response time (in minutes) per number of tweets</w:t>
+      </w:r>
+      <w:r>
+        <w:rPr>
+          <w:noProof/>
+        </w:rPr>
+        <w:t xml:space="preserve">. </w:t>
       </w:r>
     </w:p>
+    <w:p>
+      <w:pPr>
+        <w:pStyle w:val="Caption"/>
+        <w:jc w:val="center"/>
+      </w:pPr>
+      <w:r>
+        <w:rPr>
+          <w:noProof/>
+        </w:rPr>
+        <w:t xml:space="preserve">The test was run on 64 Bit Windows 7 PC with </w:t>
+      </w:r>
+      <w:r>
+        <w:rPr>
+          <w:noProof/>
+        </w:rPr>
+        <w:t>Intel i5 - 2.6 GHz</w:t>
+      </w:r>
+      <w:r>
+        <w:rPr>
+          <w:noProof/>
+        </w:rPr>
+        <w:t xml:space="preserve"> and</w:t>
+      </w:r>
+      <w:r>
+        <w:rPr>
+          <w:noProof/>
+        </w:rPr>
+        <w:t xml:space="preserve"> 8 GB Memory</w:t>
+      </w:r>
+    </w:p>
+    <w:p/>
+    <w:p>
+      <w:r>
+        <w:t xml:space="preserve">In a test of memory consumption it was found that memory consumption is linear to the number of tweets used. Although, we started to face memory issues when </w:t>
+      </w:r>
+      <w:r>
+        <w:t xml:space="preserve">running </w:t>
+      </w:r>
+      <w:r>
+        <w:t>on one million tweets.</w:t>
+      </w:r>
+    </w:p>
+    <w:p>
+      <w:r>
+        <w:t>The memory performance test is plotted and presented in the next figure.</w:t>
+      </w:r>
+    </w:p>
+    <w:p/>
+    <w:p>
+      <w:pPr>
+        <w:keepNext/>
+        <w:jc w:val="center"/>
+      </w:pPr>
+      <w:r>
+        <w:rPr>
+          <w:noProof/>
+        </w:rPr>
+        <w:lastRenderedPageBreak/>
+        <w:drawing>
+          <wp:inline distT="0" distB="0" distL="0" distR="0" wp14:anchorId="42270905" wp14:editId="6E91D67C">
+            <wp:extent cx="4572000" cy="2743200"/>
+            <wp:effectExtent l="0" t="0" r="0" b="0"/>
+            <wp:docPr id="34" name="Chart 34"/>
+            <wp:cNvGraphicFramePr/>
+            <a:graphic xmlns:a="http://schemas.openxmlformats.org/drawingml/2006/main">
+              <a:graphicData uri="http://schemas.openxmlformats.org/drawingml/2006/chart">
+                <c:chart xmlns:c="http://schemas.openxmlformats.org/drawingml/2006/chart" xmlns:r="http://schemas.openxmlformats.org/officeDocument/2006/relationships" r:id="rId6"/>
+              </a:graphicData>
+            </a:graphic>
+          </wp:inline>
+        </w:drawing>
+      </w:r>
+    </w:p>
+    <w:p>
+      <w:pPr>
+        <w:pStyle w:val="Caption"/>
+        <w:jc w:val="center"/>
+      </w:pPr>
+      <w:r>
+        <w:t xml:space="preserve">Figure </w:t>
+      </w:r>
+      <w:r>
+        <w:fldChar w:fldCharType="begin"/>
+      </w:r>
+      <w:r>
+        <w:instrText xml:space="preserve"> SEQ Figure \* ARABIC </w:instrText>
+      </w:r>
+      <w:r>
+        <w:fldChar w:fldCharType="separate"/>
+      </w:r>
+      <w:r>
+        <w:rPr>
+          <w:noProof/>
+        </w:rPr>
+        <w:t>2</w:t>
+      </w:r>
+      <w:r>
+        <w:fldChar w:fldCharType="end"/>
+      </w:r>
+      <w:r>
+        <w:t>: memory usage (in MB) per number of tweets</w:t>
+      </w:r>
+      <w:r>
+        <w:t xml:space="preserve">. </w:t>
+      </w:r>
+    </w:p>
+    <w:p>
+      <w:pPr>
+        <w:pStyle w:val="Caption"/>
+        <w:jc w:val="center"/>
+      </w:pPr>
+      <w:r>
+        <w:rPr>
+          <w:noProof/>
+        </w:rPr>
+        <w:t xml:space="preserve">The test was run on 64 Bit Windows 7 PC with </w:t>
+      </w:r>
+      <w:r>
+        <w:rPr>
+          <w:noProof/>
+        </w:rPr>
+        <w:t>Intel i5 - 2.6 GHz</w:t>
+      </w:r>
+      <w:r>
+        <w:rPr>
+          <w:noProof/>
+        </w:rPr>
+        <w:t xml:space="preserve"> and</w:t>
+      </w:r>
+      <w:r>
+        <w:rPr>
+          <w:noProof/>
+        </w:rPr>
+        <w:t xml:space="preserve"> 8 GB Memory</w:t>
+      </w:r>
+    </w:p>
+    <w:p>
+      <w:pPr>
+        <w:pStyle w:val="Heading1"/>
+      </w:pPr>
+      <w:r>
+        <w:t>System Parameters</w:t>
+      </w:r>
+    </w:p>
+    <w:tbl>
+      <w:tblPr>
+        <w:tblStyle w:val="TableGrid"/>
+        <w:tblW w:w="0" w:type="auto"/>
+        <w:tblLook w:val="04A0" w:firstRow="1" w:lastRow="0" w:firstColumn="1" w:lastColumn="0" w:noHBand="0" w:noVBand="1"/>
+      </w:tblPr>
+      <w:tblGrid>
+        <w:gridCol w:w="1165"/>
+        <w:gridCol w:w="5940"/>
+        <w:gridCol w:w="2245"/>
+      </w:tblGrid>
+      <w:tr>
+        <w:tc>
+          <w:tcPr>
+            <w:tcW w:w="1165" w:type="dxa"/>
+          </w:tcPr>
+          <w:p>
+            <w:r>
+              <w:t>Parameter</w:t>
+            </w:r>
+          </w:p>
+        </w:tc>
+        <w:tc>
+          <w:tcPr>
+            <w:tcW w:w="5940" w:type="dxa"/>
+          </w:tcPr>
+          <w:p>
+            <w:r>
+              <w:t>Description</w:t>
+            </w:r>
+          </w:p>
+        </w:tc>
+        <w:tc>
+          <w:tcPr>
+            <w:tcW w:w="2245" w:type="dxa"/>
+          </w:tcPr>
+          <w:p>
+            <w:r>
+              <w:t>Selected Value</w:t>
+            </w:r>
+          </w:p>
+        </w:tc>
+      </w:tr>
+      <w:tr>
+        <w:tc>
+          <w:tcPr>
+            <w:tcW w:w="1165" w:type="dxa"/>
+          </w:tcPr>
+          <w:p>
+            <w:pPr>
+              <w:rPr>
+                <w:highlight w:val="yellow"/>
+              </w:rPr>
+            </w:pPr>
+            <w:r>
+              <w:rPr>
+                <w:highlight w:val="yellow"/>
+              </w:rPr>
+              <w:t>N features</w:t>
+            </w:r>
+          </w:p>
+        </w:tc>
+        <w:tc>
+          <w:tcPr>
+            <w:tcW w:w="5940" w:type="dxa"/>
+          </w:tcPr>
+          <w:p>
+            <w:pPr>
+              <w:rPr>
+                <w:highlight w:val="yellow"/>
+              </w:rPr>
+            </w:pPr>
+            <w:r>
+              <w:rPr>
+                <w:highlight w:val="yellow"/>
+              </w:rPr>
+              <w:t>????</w:t>
+            </w:r>
+          </w:p>
+        </w:tc>
+        <w:tc>
+          <w:tcPr>
+            <w:tcW w:w="2245" w:type="dxa"/>
+          </w:tcPr>
+          <w:p>
+            <w:pPr>
+              <w:rPr>
+                <w:highlight w:val="yellow"/>
+              </w:rPr>
+            </w:pPr>
+            <w:r>
+              <w:rPr>
+                <w:highlight w:val="yellow"/>
+              </w:rPr>
+              <w:t>????</w:t>
+            </w:r>
+          </w:p>
+        </w:tc>
+      </w:tr>
+      <w:tr>
+        <w:tc>
+          <w:tcPr>
+            <w:tcW w:w="1165" w:type="dxa"/>
+          </w:tcPr>
+          <w:p>
+            <w:r>
+              <w:t>k</w:t>
+            </w:r>
+          </w:p>
+        </w:tc>
+        <w:tc>
+          <w:tcPr>
+            <w:tcW w:w="5940" w:type="dxa"/>
+          </w:tcPr>
+          <w:p>
+            <w:r>
+              <w:t>Number of hyper-planes</w:t>
+            </w:r>
+          </w:p>
+        </w:tc>
+        <w:tc>
+          <w:tcPr>
+            <w:tcW w:w="2245" w:type="dxa"/>
+          </w:tcPr>
+          <w:p>
+            <w:r>
+              <w:t xml:space="preserve">Recommended 13. </w:t>
+            </w:r>
+          </w:p>
+          <w:p>
+            <w:r>
+              <w:t>We used 20</w:t>
+            </w:r>
+          </w:p>
+        </w:tc>
+      </w:tr>
+      <w:tr>
+        <w:tc>
+          <w:tcPr>
+            <w:tcW w:w="1165" w:type="dxa"/>
+          </w:tcPr>
+          <w:p>
+            <w:r>
+              <w:t>L</w:t>
+            </w:r>
+          </w:p>
+        </w:tc>
+        <w:tc>
+          <w:tcPr>
+            <w:tcW w:w="5940" w:type="dxa"/>
+          </w:tcPr>
+          <w:p>
+            <w:r>
+              <w:t xml:space="preserve">Number of hash tables. </w:t>
+            </w:r>
+          </w:p>
+          <w:p>
+            <w:r>
+              <w:t>“</w:t>
+            </w:r>
+            <w:r>
+              <w:t>Given k,</w:t>
+            </w:r>
+            <w:r>
+              <w:t xml:space="preserve"> </w:t>
+            </w:r>
+            <w:r>
+              <w:t>we can use equation (2) to compute L. In our case,</w:t>
+            </w:r>
+            <w:r>
+              <w:t xml:space="preserve"> </w:t>
+            </w:r>
+            <w:r>
+              <w:t>we chose k to be 13, and L such that the probability</w:t>
+            </w:r>
+            <w:r>
+              <w:t xml:space="preserve"> </w:t>
+            </w:r>
+            <w:r>
+              <w:t>of missing a</w:t>
+            </w:r>
+            <w:r>
+              <w:t xml:space="preserve"> </w:t>
+            </w:r>
+            <w:r>
+              <w:t>neighbor within the distance of 0.2 is</w:t>
+            </w:r>
+            <w:r>
+              <w:t xml:space="preserve"> </w:t>
+            </w:r>
+            <w:r>
+              <w:t>less than 2.5%. The</w:t>
+            </w:r>
+            <w:r>
+              <w:t xml:space="preserve"> </w:t>
+            </w:r>
+            <w:r>
+              <w:t>distance of 0.2 was chosen as a</w:t>
+            </w:r>
+            <w:r>
+              <w:t xml:space="preserve"> </w:t>
+            </w:r>
+            <w:r>
+              <w:t>reasonable estimate of the threshold when two documents are very similar. In general, this distance will</w:t>
+            </w:r>
+            <w:r>
+              <w:t xml:space="preserve"> </w:t>
+            </w:r>
+            <w:r>
+              <w:t xml:space="preserve">depend on the application, and </w:t>
+            </w:r>
+            <w:proofErr w:type="spellStart"/>
+            <w:r>
+              <w:t>Datar</w:t>
+            </w:r>
+            <w:proofErr w:type="spellEnd"/>
+            <w:r>
+              <w:t xml:space="preserve"> et al. (2004)</w:t>
+            </w:r>
+            <w:r>
+              <w:t xml:space="preserve"> </w:t>
+            </w:r>
+            <w:r>
+              <w:t>suggest guessing the value and then doing a binary</w:t>
+            </w:r>
+            <w:r>
+              <w:t xml:space="preserve"> </w:t>
+            </w:r>
+            <w:r>
+              <w:t>search to</w:t>
+            </w:r>
+            <w:r>
+              <w:t xml:space="preserve"> </w:t>
+            </w:r>
+            <w:r>
+              <w:t>set it more accurately. We set k to 13 it achieved a reasonable balance between time</w:t>
+            </w:r>
+            <w:r>
+              <w:t xml:space="preserve"> </w:t>
+            </w:r>
+            <w:r>
+              <w:t>spent computing the distances and the time spent</w:t>
+            </w:r>
+            <w:r>
+              <w:t xml:space="preserve"> </w:t>
+            </w:r>
+            <w:r>
+              <w:t>computing the hash functions</w:t>
+            </w:r>
+            <w:r>
+              <w:t>”</w:t>
+            </w:r>
+          </w:p>
+        </w:tc>
+        <w:tc>
+          <w:tcPr>
+            <w:tcW w:w="2245" w:type="dxa"/>
+          </w:tcPr>
+          <w:p>
+            <w:r>
+              <w:rPr>
+                <w:noProof/>
+              </w:rPr>
+              <w:drawing>
+                <wp:inline distT="0" distB="0" distL="0" distR="0" wp14:anchorId="7EFEE61B" wp14:editId="2CB3B0AB">
+                  <wp:extent cx="1152525" cy="304901"/>
+                  <wp:effectExtent l="0" t="0" r="0" b="0"/>
+                  <wp:docPr id="35" name="Picture 35"/>
+                  <wp:cNvGraphicFramePr>
+                    <a:graphicFrameLocks xmlns:a="http://schemas.openxmlformats.org/drawingml/2006/main" noChangeAspect="1"/>
+                  </wp:cNvGraphicFramePr>
+                  <a:graphic xmlns:a="http://schemas.openxmlformats.org/drawingml/2006/main">
+                    <a:graphicData uri="http://schemas.openxmlformats.org/drawingml/2006/picture">
+                      <pic:pic xmlns:pic="http://schemas.openxmlformats.org/drawingml/2006/picture">
+                        <pic:nvPicPr>
+                          <pic:cNvPr id="1" name=""/>
+                          <pic:cNvPicPr/>
+                        </pic:nvPicPr>
+                        <pic:blipFill>
+                          <a:blip r:embed="rId7"/>
+                          <a:stretch>
+                            <a:fillRect/>
+                          </a:stretch>
+                        </pic:blipFill>
+                        <pic:spPr>
+                          <a:xfrm>
+                            <a:off x="0" y="0"/>
+                            <a:ext cx="1174532" cy="310723"/>
+                          </a:xfrm>
+                          <a:prstGeom prst="rect">
+                            <a:avLst/>
+                          </a:prstGeom>
+                        </pic:spPr>
+                      </pic:pic>
+                    </a:graphicData>
+                  </a:graphic>
+                </wp:inline>
+              </w:drawing>
+            </w:r>
+          </w:p>
+        </w:tc>
+      </w:tr>
+      <w:tr>
+        <w:tc>
+          <w:tcPr>
+            <w:tcW w:w="1165" w:type="dxa"/>
+          </w:tcPr>
+          <w:p>
+            <w:r>
+              <w:t>bucket max size</w:t>
+            </w:r>
+          </w:p>
+        </w:tc>
+        <w:tc>
+          <w:tcPr>
+            <w:tcW w:w="5940" w:type="dxa"/>
+          </w:tcPr>
+          <w:p>
+            <w:r>
+              <w:t>bucket max size</w:t>
+            </w:r>
+          </w:p>
+          <w:p>
+            <w:r>
+              <w:t>The last three columns in Table 1 show the effect</w:t>
+            </w:r>
+            <w:r>
+              <w:t xml:space="preserve"> </w:t>
+            </w:r>
+            <w:r>
+              <w:t>that limiting the bucket size has on performance.</w:t>
+            </w:r>
+            <w:r>
+              <w:t xml:space="preserve"> </w:t>
+            </w:r>
+            <w:r>
+              <w:t>Bucket size was limited in terms of the percent of</w:t>
+            </w:r>
+            <w:r>
+              <w:t xml:space="preserve"> </w:t>
+            </w:r>
+            <w:r>
+              <w:t>expected number of collisions, i.e., a bucket size of</w:t>
+            </w:r>
+            <w:r>
+              <w:t xml:space="preserve"> </w:t>
+            </w:r>
+            <w:r>
+              <w:t>0.5 means that the number of documents in a bucket</w:t>
+            </w:r>
+            <w:r>
+              <w:t xml:space="preserve"> </w:t>
+            </w:r>
+            <w:r>
+              <w:t>cannot be more than 50% of the expected number</w:t>
+            </w:r>
+            <w:r>
+              <w:t xml:space="preserve"> </w:t>
+            </w:r>
+            <w:r>
+              <w:t>of collisions. The expected number of collisions can</w:t>
+            </w:r>
+            <w:r>
+              <w:t xml:space="preserve"> </w:t>
+            </w:r>
+            <w:r>
+              <w:t>be computed as n/2</w:t>
+            </w:r>
+            <w:r>
+              <w:t>^</w:t>
+            </w:r>
+            <w:r>
+              <w:t>k, where n is the total number</w:t>
+            </w:r>
+            <w:r>
+              <w:t xml:space="preserve"> </w:t>
+            </w:r>
+            <w:r>
+              <w:t>of documents, and k is the LSH parameter explained</w:t>
+            </w:r>
+            <w:r>
+              <w:t xml:space="preserve"> </w:t>
+            </w:r>
+            <w:r>
+              <w:t>earlier.</w:t>
+            </w:r>
+          </w:p>
+        </w:tc>
+        <w:tc>
+          <w:tcPr>
+            <w:tcW w:w="2245" w:type="dxa"/>
+          </w:tcPr>
+          <w:p>
+            <w:pPr>
+              <w:rPr>
+                <w:highlight w:val="yellow"/>
+              </w:rPr>
+            </w:pPr>
+            <w:r>
+              <w:rPr>
+                <w:highlight w:val="yellow"/>
+              </w:rPr>
+              <w:t>???</w:t>
+            </w:r>
+          </w:p>
+          <w:p>
+            <w:pPr>
+              <w:rPr>
+                <w:highlight w:val="yellow"/>
+              </w:rPr>
+            </w:pPr>
+            <w:r>
+              <w:rPr>
+                <w:highlight w:val="yellow"/>
+              </w:rPr>
+              <w:t>50% * 100,000 / 2^k = 0.5 * 100,000 / 2^20 = 0.5 * 0.095 = 0.047</w:t>
+            </w:r>
+          </w:p>
+          <w:p>
+            <w:r>
+              <w:rPr>
+                <w:highlight w:val="yellow"/>
+              </w:rPr>
+              <w:t>??</w:t>
+            </w:r>
+          </w:p>
+          <w:p/>
+        </w:tc>
+      </w:tr>
+      <w:tr>
+        <w:tc>
+          <w:tcPr>
+            <w:tcW w:w="1165" w:type="dxa"/>
+          </w:tcPr>
+          <w:p>
+            <w:pPr>
+              <w:rPr>
+                <w:highlight w:val="yellow"/>
+              </w:rPr>
+            </w:pPr>
+            <w:r>
+              <w:rPr>
+                <w:highlight w:val="yellow"/>
+              </w:rPr>
+              <w:t>?</w:t>
+            </w:r>
+          </w:p>
+        </w:tc>
+        <w:tc>
+          <w:tcPr>
+            <w:tcW w:w="5940" w:type="dxa"/>
+          </w:tcPr>
+          <w:p>
+            <w:pPr>
+              <w:rPr>
+                <w:highlight w:val="yellow"/>
+              </w:rPr>
+            </w:pPr>
+            <w:r>
+              <w:rPr>
+                <w:highlight w:val="yellow"/>
+              </w:rPr>
+              <w:t>probability of missing a neighbor within the distance of 0.2 is less than 2.5%.</w:t>
+            </w:r>
+          </w:p>
+        </w:tc>
+        <w:tc>
+          <w:tcPr>
+            <w:tcW w:w="2245" w:type="dxa"/>
+          </w:tcPr>
+          <w:p>
+            <w:pPr>
+              <w:rPr>
+                <w:highlight w:val="yellow"/>
+              </w:rPr>
+            </w:pPr>
+            <w:r>
+              <w:rPr>
+                <w:highlight w:val="yellow"/>
+              </w:rPr>
+              <w:t>?</w:t>
+            </w:r>
+          </w:p>
+        </w:tc>
+      </w:tr>
+      <w:tr>
+        <w:tc>
+          <w:tcPr>
+            <w:tcW w:w="1165" w:type="dxa"/>
+          </w:tcPr>
+          <w:p>
+            <w:r>
+              <w:lastRenderedPageBreak/>
+              <w:t>max tweets</w:t>
+            </w:r>
+          </w:p>
+        </w:tc>
+        <w:tc>
+          <w:tcPr>
+            <w:tcW w:w="5940" w:type="dxa"/>
+          </w:tcPr>
+          <w:p>
+            <w:r>
+              <w:t>A</w:t>
+            </w:r>
+            <w:r>
+              <w:t xml:space="preserve"> window of 100,000 tweets</w:t>
+            </w:r>
+          </w:p>
+        </w:tc>
+        <w:tc>
+          <w:tcPr>
+            <w:tcW w:w="2245" w:type="dxa"/>
+          </w:tcPr>
+          <w:p>
+            <w:r>
+              <w:t>100,000</w:t>
+            </w:r>
+          </w:p>
+        </w:tc>
+      </w:tr>
+      <w:tr>
+        <w:tc>
+          <w:tcPr>
+            <w:tcW w:w="1165" w:type="dxa"/>
+          </w:tcPr>
+          <w:p>
+            <w:r>
+              <w:t>Entropy</w:t>
+            </w:r>
+          </w:p>
+        </w:tc>
+        <w:tc>
+          <w:tcPr>
+            <w:tcW w:w="5940" w:type="dxa"/>
+          </w:tcPr>
+          <w:p>
+            <w:r>
+              <w:t>entropy (&lt; 3.5) to the back of the list, while we order other threads by the number of unique users.</w:t>
+            </w:r>
+          </w:p>
+          <w:p>
+            <w:r>
+              <w:t>A sign test showed this approach to be significantly better (p ≤ 0.01) than all of the previous ranking methods. Table 3 shows the effect of varying the entropy threshold at which threads are moved to the back of the list. We can see that adding information about entropy improves results regardless of the threshold we choose</w:t>
+            </w:r>
+          </w:p>
+        </w:tc>
+        <w:tc>
+          <w:tcPr>
+            <w:tcW w:w="2245" w:type="dxa"/>
+          </w:tcPr>
+          <w:p>
+            <w:r>
+              <w:t>&lt; 3.5</w:t>
+            </w:r>
+          </w:p>
+        </w:tc>
+      </w:tr>
+      <w:tr>
+        <w:tc>
+          <w:tcPr>
+            <w:tcW w:w="1165" w:type="dxa"/>
+          </w:tcPr>
+          <w:p>
+            <w:pPr>
+              <w:rPr>
+                <w:highlight w:val="yellow"/>
+              </w:rPr>
+            </w:pPr>
+            <w:r>
+              <w:rPr>
+                <w:highlight w:val="yellow"/>
+              </w:rPr>
+              <w:t>?</w:t>
+            </w:r>
+          </w:p>
+        </w:tc>
+        <w:tc>
+          <w:tcPr>
+            <w:tcW w:w="5940" w:type="dxa"/>
+          </w:tcPr>
+          <w:p>
+            <w:pPr>
+              <w:rPr>
+                <w:highlight w:val="yellow"/>
+              </w:rPr>
+            </w:pPr>
+            <w:r>
+              <w:rPr>
+                <w:highlight w:val="yellow"/>
+              </w:rPr>
+              <w:t>fixed number of most recent documents. We set this number to 2000; preliminary experiments showed that values between 1000 and 3000 all yield very similar results.</w:t>
+            </w:r>
+          </w:p>
+        </w:tc>
+        <w:tc>
+          <w:tcPr>
+            <w:tcW w:w="2245" w:type="dxa"/>
+          </w:tcPr>
+          <w:p>
+            <w:pPr>
+              <w:rPr>
+                <w:highlight w:val="yellow"/>
+              </w:rPr>
+            </w:pPr>
+            <w:r>
+              <w:rPr>
+                <w:highlight w:val="yellow"/>
+              </w:rPr>
+              <w:t>?</w:t>
+            </w:r>
+          </w:p>
+        </w:tc>
+      </w:tr>
+      <w:tr>
+        <w:tc>
+          <w:tcPr>
+            <w:tcW w:w="1165" w:type="dxa"/>
+          </w:tcPr>
+          <w:p>
+            <w:r>
+              <w:t>t</w:t>
+            </w:r>
+          </w:p>
+        </w:tc>
+        <w:tc>
+          <w:tcPr>
+            <w:tcW w:w="5940" w:type="dxa"/>
+          </w:tcPr>
+          <w:p>
+            <w:r>
+              <w:t>links relation: tweet a links to tweet b if b is the nearest</w:t>
+            </w:r>
+            <w:r>
+              <w:t xml:space="preserve"> </w:t>
+            </w:r>
+            <w:r>
+              <w:t>neighbor of a and 1 −cos(a, b) &lt; t</w:t>
+            </w:r>
+            <w:r>
+              <w:t xml:space="preserve"> </w:t>
+            </w:r>
+            <w:r>
+              <w:t>for each tweet a we either</w:t>
+            </w:r>
+            <w:r>
+              <w:t xml:space="preserve"> </w:t>
+            </w:r>
+            <w:r>
+              <w:t>assign it to an existing thread if its nearest neighbor</w:t>
+            </w:r>
+            <w:r>
+              <w:t xml:space="preserve"> </w:t>
+            </w:r>
+            <w:r>
+              <w:t>is within distance t, or say that a is the first tweet in</w:t>
+            </w:r>
+            <w:r>
+              <w:t xml:space="preserve"> </w:t>
+            </w:r>
+            <w:r>
+              <w:t>a new thread.</w:t>
+            </w:r>
+            <w:r>
+              <w:t xml:space="preserve"> </w:t>
+            </w:r>
+            <w:r>
+              <w:t>If we assign a to an existing thread,</w:t>
+            </w:r>
+            <w:r>
+              <w:t xml:space="preserve"> </w:t>
+            </w:r>
+            <w:r>
+              <w:t>we assign it to the same thread to which its nearest</w:t>
+            </w:r>
+            <w:r>
+              <w:t xml:space="preserve"> </w:t>
+            </w:r>
+            <w:r>
+              <w:t>neighbor belongs.</w:t>
+            </w:r>
+          </w:p>
+          <w:p/>
+          <w:p>
+            <w:r>
+              <w:t>threshold for tweets closeness</w:t>
+            </w:r>
+            <w:r>
+              <w:t xml:space="preserve"> </w:t>
+            </w:r>
+            <w:r>
+              <w:t>If t is set very high, we will have few very big and broad threads, whereas setting t very low will result in many very specific and very small threads.</w:t>
+            </w:r>
+          </w:p>
+          <w:p>
+            <w:r>
+              <w:t xml:space="preserve">In our experiments, we set t = 0.5. We experimented with different values of t and found that </w:t>
+            </w:r>
+            <w:proofErr w:type="spellStart"/>
+            <w:r>
+              <w:t>for t</w:t>
+            </w:r>
+            <w:proofErr w:type="spellEnd"/>
+            <w:r>
+              <w:t xml:space="preserve"> </w:t>
+            </w:r>
+            <w:r>
+              <w:rPr>
+                <w:rFonts w:ascii="Cambria Math" w:hAnsi="Cambria Math" w:cs="Cambria Math"/>
+              </w:rPr>
+              <w:t>∈</w:t>
+            </w:r>
+            <w:r>
+              <w:t xml:space="preserve"> [0.5,0.6] results are very much the same</w:t>
+            </w:r>
+          </w:p>
+        </w:tc>
+        <w:tc>
+          <w:tcPr>
+            <w:tcW w:w="2245" w:type="dxa"/>
+          </w:tcPr>
+          <w:p>
+            <w:r>
+              <w:t>0.5</w:t>
+            </w:r>
+          </w:p>
+        </w:tc>
+      </w:tr>
+    </w:tbl>
+    <w:p/>
+    <w:p>
+      <w:pPr>
+        <w:pStyle w:val="Heading1"/>
+      </w:pPr>
+      <w:r>
+        <w:t>Missing parts</w:t>
+      </w:r>
+    </w:p>
+    <w:p>
+      <w:pPr>
+        <w:pStyle w:val="ListParagraph"/>
+        <w:numPr>
+          <w:ilvl w:val="0"/>
+          <w:numId w:val="1"/>
+        </w:numPr>
+      </w:pPr>
+      <w:r>
+        <w:t>missing</w:t>
+      </w:r>
+      <w:r>
+        <w:tab/>
+        <w:t>"we order the elements</w:t>
+      </w:r>
+      <w:r>
+        <w:t xml:space="preserve"> </w:t>
+      </w:r>
+      <w:r>
+        <w:t>of S according to the number of hash tables where</w:t>
+      </w:r>
+      <w:r>
+        <w:t xml:space="preserve"> </w:t>
+      </w:r>
+      <w:r>
+        <w:t>the collision occurred. We take the top 3L elements</w:t>
+      </w:r>
+      <w:r>
+        <w:t xml:space="preserve"> </w:t>
+      </w:r>
+      <w:r>
+        <w:t>of that ordered set and compare the new document</w:t>
+      </w:r>
+      <w:r>
+        <w:t xml:space="preserve"> </w:t>
+      </w:r>
+      <w:r>
+        <w:t>only to them"</w:t>
+      </w:r>
+    </w:p>
+    <w:p>
+      <w:pPr>
+        <w:pStyle w:val="ListParagraph"/>
+        <w:numPr>
+          <w:ilvl w:val="0"/>
+          <w:numId w:val="1"/>
+        </w:numPr>
+      </w:pPr>
+      <w:r>
+        <w:t>missing</w:t>
+      </w:r>
+      <w:r>
+        <w:tab/>
+        <w:t>fastest growing?</w:t>
+      </w:r>
+      <w:bookmarkStart w:id="0" w:name="_GoBack"/>
+      <w:bookmarkEnd w:id="0"/>
+    </w:p>
+    <w:p>
+      <w:pPr>
+        <w:pStyle w:val="Heading1"/>
+      </w:pPr>
+      <w:r>
+        <w:t>Examples of output</w:t>
+      </w:r>
+    </w:p>
+    <w:p/>
+    <w:p/>
     <w:p/>
     <w:p/>
     <w:p>
@@ -2196,6 +3182,127 @@
     </w:sectPr>
   </w:body>
 </w:document>
+</file>
+
+<file path=word/numbering.xml><?xml version="1.0" encoding="utf-8"?>
+<w:numbering xmlns:wpc="http://schemas.microsoft.com/office/word/2010/wordprocessingCanvas" xmlns:mc="http://schemas.openxmlformats.org/markup-compatibility/2006" xmlns:o="urn:schemas-microsoft-com:office:office" xmlns:r="http://schemas.openxmlformats.org/officeDocument/2006/relationships" xmlns:m="http://schemas.openxmlformats.org/officeDocument/2006/math" xmlns:v="urn:schemas-microsoft-com:vml" xmlns:wp14="http://schemas.microsoft.com/office/word/2010/wordprocessingDrawing" xmlns:wp="http://schemas.openxmlformats.org/drawingml/2006/wordprocessingDrawing" xmlns:w10="urn:schemas-microsoft-com:office:word" xmlns:w="http://schemas.openxmlformats.org/wordprocessingml/2006/main" xmlns:w14="http://schemas.microsoft.com/office/word/2010/wordml" xmlns:w15="http://schemas.microsoft.com/office/word/2012/wordml" xmlns:wpg="http://schemas.microsoft.com/office/word/2010/wordprocessingGroup" xmlns:wpi="http://schemas.microsoft.com/office/word/2010/wordprocessingInk" xmlns:wne="http://schemas.microsoft.com/office/word/2006/wordml" xmlns:wps="http://schemas.microsoft.com/office/word/2010/wordprocessingShape" mc:Ignorable="w14 w15 wp14">
+  <w:abstractNum w:abstractNumId="0" w15:restartNumberingAfterBreak="0">
+    <w:nsid w:val="23983BC6"/>
+    <w:multiLevelType w:val="hybridMultilevel"/>
+    <w:tmpl w:val="CDD62610"/>
+    <w:lvl w:ilvl="0" w:tplc="04090001">
+      <w:start w:val="1"/>
+      <w:numFmt w:val="bullet"/>
+      <w:lvlText w:val=""/>
+      <w:lvlJc w:val="left"/>
+      <w:pPr>
+        <w:ind w:left="720" w:hanging="360"/>
+      </w:pPr>
+      <w:rPr>
+        <w:rFonts w:ascii="Symbol" w:hAnsi="Symbol" w:hint="default"/>
+      </w:rPr>
+    </w:lvl>
+    <w:lvl w:ilvl="1" w:tplc="04090003" w:tentative="1">
+      <w:start w:val="1"/>
+      <w:numFmt w:val="bullet"/>
+      <w:lvlText w:val="o"/>
+      <w:lvlJc w:val="left"/>
+      <w:pPr>
+        <w:ind w:left="1440" w:hanging="360"/>
+      </w:pPr>
+      <w:rPr>
+        <w:rFonts w:ascii="Courier New" w:hAnsi="Courier New" w:cs="Courier New" w:hint="default"/>
+      </w:rPr>
+    </w:lvl>
+    <w:lvl w:ilvl="2" w:tplc="04090005" w:tentative="1">
+      <w:start w:val="1"/>
+      <w:numFmt w:val="bullet"/>
+      <w:lvlText w:val=""/>
+      <w:lvlJc w:val="left"/>
+      <w:pPr>
+        <w:ind w:left="2160" w:hanging="360"/>
+      </w:pPr>
+      <w:rPr>
+        <w:rFonts w:ascii="Wingdings" w:hAnsi="Wingdings" w:hint="default"/>
+      </w:rPr>
+    </w:lvl>
+    <w:lvl w:ilvl="3" w:tplc="04090001" w:tentative="1">
+      <w:start w:val="1"/>
+      <w:numFmt w:val="bullet"/>
+      <w:lvlText w:val=""/>
+      <w:lvlJc w:val="left"/>
+      <w:pPr>
+        <w:ind w:left="2880" w:hanging="360"/>
+      </w:pPr>
+      <w:rPr>
+        <w:rFonts w:ascii="Symbol" w:hAnsi="Symbol" w:hint="default"/>
+      </w:rPr>
+    </w:lvl>
+    <w:lvl w:ilvl="4" w:tplc="04090003" w:tentative="1">
+      <w:start w:val="1"/>
+      <w:numFmt w:val="bullet"/>
+      <w:lvlText w:val="o"/>
+      <w:lvlJc w:val="left"/>
+      <w:pPr>
+        <w:ind w:left="3600" w:hanging="360"/>
+      </w:pPr>
+      <w:rPr>
+        <w:rFonts w:ascii="Courier New" w:hAnsi="Courier New" w:cs="Courier New" w:hint="default"/>
+      </w:rPr>
+    </w:lvl>
+    <w:lvl w:ilvl="5" w:tplc="04090005" w:tentative="1">
+      <w:start w:val="1"/>
+      <w:numFmt w:val="bullet"/>
+      <w:lvlText w:val=""/>
+      <w:lvlJc w:val="left"/>
+      <w:pPr>
+        <w:ind w:left="4320" w:hanging="360"/>
+      </w:pPr>
+      <w:rPr>
+        <w:rFonts w:ascii="Wingdings" w:hAnsi="Wingdings" w:hint="default"/>
+      </w:rPr>
+    </w:lvl>
+    <w:lvl w:ilvl="6" w:tplc="04090001" w:tentative="1">
+      <w:start w:val="1"/>
+      <w:numFmt w:val="bullet"/>
+      <w:lvlText w:val=""/>
+      <w:lvlJc w:val="left"/>
+      <w:pPr>
+        <w:ind w:left="5040" w:hanging="360"/>
+      </w:pPr>
+      <w:rPr>
+        <w:rFonts w:ascii="Symbol" w:hAnsi="Symbol" w:hint="default"/>
+      </w:rPr>
+    </w:lvl>
+    <w:lvl w:ilvl="7" w:tplc="04090003" w:tentative="1">
+      <w:start w:val="1"/>
+      <w:numFmt w:val="bullet"/>
+      <w:lvlText w:val="o"/>
+      <w:lvlJc w:val="left"/>
+      <w:pPr>
+        <w:ind w:left="5760" w:hanging="360"/>
+      </w:pPr>
+      <w:rPr>
+        <w:rFonts w:ascii="Courier New" w:hAnsi="Courier New" w:cs="Courier New" w:hint="default"/>
+      </w:rPr>
+    </w:lvl>
+    <w:lvl w:ilvl="8" w:tplc="04090005" w:tentative="1">
+      <w:start w:val="1"/>
+      <w:numFmt w:val="bullet"/>
+      <w:lvlText w:val=""/>
+      <w:lvlJc w:val="left"/>
+      <w:pPr>
+        <w:ind w:left="6480" w:hanging="360"/>
+      </w:pPr>
+      <w:rPr>
+        <w:rFonts w:ascii="Wingdings" w:hAnsi="Wingdings" w:hint="default"/>
+      </w:rPr>
+    </w:lvl>
+  </w:abstractNum>
+  <w:num w:numId="1">
+    <w:abstractNumId w:val="0"/>
+  </w:num>
+</w:numbering>
 </file>
 
 <file path=word/styles.xml><?xml version="1.0" encoding="utf-8"?>
@@ -2734,6 +3841,44 @@
       <w:szCs w:val="24"/>
     </w:rPr>
   </w:style>
+  <w:style w:type="paragraph" w:styleId="Caption">
+    <w:name w:val="caption"/>
+    <w:basedOn w:val="Normal"/>
+    <w:next w:val="Normal"/>
+    <w:uiPriority w:val="35"/>
+    <w:unhideWhenUsed/>
+    <w:qFormat/>
+    <w:rsid w:val="0095190D"/>
+    <w:pPr>
+      <w:spacing w:after="200" w:line="240" w:lineRule="auto"/>
+    </w:pPr>
+    <w:rPr>
+      <w:i/>
+      <w:iCs/>
+      <w:color w:val="44546A" w:themeColor="text2"/>
+      <w:sz w:val="18"/>
+      <w:szCs w:val="18"/>
+    </w:rPr>
+  </w:style>
+  <w:style w:type="table" w:styleId="TableGrid">
+    <w:name w:val="Table Grid"/>
+    <w:basedOn w:val="TableNormal"/>
+    <w:uiPriority w:val="39"/>
+    <w:rsid w:val="00F51ACE"/>
+    <w:pPr>
+      <w:spacing w:after="0" w:line="240" w:lineRule="auto"/>
+    </w:pPr>
+    <w:tblPr>
+      <w:tblBorders>
+        <w:top w:val="single" w:sz="4" w:space="0" w:color="auto"/>
+        <w:left w:val="single" w:sz="4" w:space="0" w:color="auto"/>
+        <w:bottom w:val="single" w:sz="4" w:space="0" w:color="auto"/>
+        <w:right w:val="single" w:sz="4" w:space="0" w:color="auto"/>
+        <w:insideH w:val="single" w:sz="4" w:space="0" w:color="auto"/>
+        <w:insideV w:val="single" w:sz="4" w:space="0" w:color="auto"/>
+      </w:tblBorders>
+    </w:tblPr>
+  </w:style>
 </w:styles>
 </file>
 
@@ -2772,7 +3917,7 @@
             </a:pPr>
             <a:r>
               <a:rPr lang="en-US"/>
-              <a:t>Performance Graph</a:t>
+              <a:t>Performance per # of tweets</a:t>
             </a:r>
           </a:p>
         </c:rich>
@@ -2817,7 +3962,7 @@
           <c:order val="0"/>
           <c:tx>
             <c:strRef>
-              <c:f>Sheet1!$E$1</c:f>
+              <c:f>cpu!$E$1</c:f>
               <c:strCache>
                 <c:ptCount val="1"/>
                 <c:pt idx="0">
@@ -2864,7 +4009,7 @@
           </c:trendline>
           <c:xVal>
             <c:numRef>
-              <c:f>Sheet1!$D$2:$D$116</c:f>
+              <c:f>cpu!$D$2:$D$116</c:f>
               <c:numCache>
                 <c:formatCode>General</c:formatCode>
                 <c:ptCount val="115"/>
@@ -3218,7 +4363,7 @@
           </c:xVal>
           <c:yVal>
             <c:numRef>
-              <c:f>Sheet1!$E$2:$E$116</c:f>
+              <c:f>cpu!$E$2:$E$116</c:f>
               <c:numCache>
                 <c:formatCode>General</c:formatCode>
                 <c:ptCount val="115"/>
@@ -3580,11 +4725,11 @@
           <c:showPercent val="0"/>
           <c:showBubbleSize val="0"/>
         </c:dLbls>
-        <c:axId val="477973768"/>
-        <c:axId val="477972984"/>
+        <c:axId val="418158576"/>
+        <c:axId val="418159360"/>
       </c:scatterChart>
       <c:valAx>
-        <c:axId val="477973768"/>
+        <c:axId val="418158576"/>
         <c:scaling>
           <c:orientation val="minMax"/>
         </c:scaling>
@@ -3701,12 +4846,12 @@
             <a:endParaRPr lang="en-US"/>
           </a:p>
         </c:txPr>
-        <c:crossAx val="477972984"/>
+        <c:crossAx val="418159360"/>
         <c:crosses val="autoZero"/>
         <c:crossBetween val="midCat"/>
       </c:valAx>
       <c:valAx>
-        <c:axId val="477972984"/>
+        <c:axId val="418159360"/>
         <c:scaling>
           <c:orientation val="minMax"/>
         </c:scaling>
@@ -3818,7 +4963,7 @@
             <a:endParaRPr lang="en-US"/>
           </a:p>
         </c:txPr>
-        <c:crossAx val="477973768"/>
+        <c:crossAx val="418158576"/>
         <c:crosses val="autoZero"/>
         <c:crossBetween val="midCat"/>
       </c:valAx>
@@ -3865,7 +5010,962 @@
 </c:chartSpace>
 </file>
 
+<file path=word/charts/chart2.xml><?xml version="1.0" encoding="utf-8"?>
+<c:chartSpace xmlns:c="http://schemas.openxmlformats.org/drawingml/2006/chart" xmlns:a="http://schemas.openxmlformats.org/drawingml/2006/main" xmlns:r="http://schemas.openxmlformats.org/officeDocument/2006/relationships">
+  <c:date1904 val="0"/>
+  <c:lang val="en-US"/>
+  <c:roundedCorners val="0"/>
+  <mc:AlternateContent xmlns:mc="http://schemas.openxmlformats.org/markup-compatibility/2006">
+    <mc:Choice xmlns:c14="http://schemas.microsoft.com/office/drawing/2007/8/2/chart" Requires="c14">
+      <c14:style val="102"/>
+    </mc:Choice>
+    <mc:Fallback>
+      <c:style val="2"/>
+    </mc:Fallback>
+  </mc:AlternateContent>
+  <c:chart>
+    <c:title>
+      <c:overlay val="0"/>
+      <c:spPr>
+        <a:noFill/>
+        <a:ln>
+          <a:noFill/>
+        </a:ln>
+        <a:effectLst/>
+      </c:spPr>
+      <c:txPr>
+        <a:bodyPr rot="0" spcFirstLastPara="1" vertOverflow="ellipsis" vert="horz" wrap="square" anchor="ctr" anchorCtr="1"/>
+        <a:lstStyle/>
+        <a:p>
+          <a:pPr>
+            <a:defRPr sz="1400" b="0" i="0" u="none" strike="noStrike" kern="1200" spc="0" baseline="0">
+              <a:solidFill>
+                <a:schemeClr val="tx1">
+                  <a:lumMod val="65000"/>
+                  <a:lumOff val="35000"/>
+                </a:schemeClr>
+              </a:solidFill>
+              <a:latin typeface="+mn-lt"/>
+              <a:ea typeface="+mn-ea"/>
+              <a:cs typeface="+mn-cs"/>
+            </a:defRPr>
+          </a:pPr>
+          <a:endParaRPr lang="en-US"/>
+        </a:p>
+      </c:txPr>
+    </c:title>
+    <c:autoTitleDeleted val="0"/>
+    <c:plotArea>
+      <c:layout/>
+      <c:lineChart>
+        <c:grouping val="standard"/>
+        <c:varyColors val="0"/>
+        <c:ser>
+          <c:idx val="3"/>
+          <c:order val="0"/>
+          <c:tx>
+            <c:strRef>
+              <c:f>mem!$E$1</c:f>
+              <c:strCache>
+                <c:ptCount val="1"/>
+                <c:pt idx="0">
+                  <c:v>Usage per number of tweets</c:v>
+                </c:pt>
+              </c:strCache>
+            </c:strRef>
+          </c:tx>
+          <c:spPr>
+            <a:ln w="28575" cap="rnd">
+              <a:solidFill>
+                <a:schemeClr val="accent4"/>
+              </a:solidFill>
+              <a:round/>
+            </a:ln>
+            <a:effectLst/>
+          </c:spPr>
+          <c:marker>
+            <c:symbol val="none"/>
+          </c:marker>
+          <c:cat>
+            <c:numRef>
+              <c:f>mem!$A$2:$A$87</c:f>
+              <c:numCache>
+                <c:formatCode>General</c:formatCode>
+                <c:ptCount val="86"/>
+                <c:pt idx="0">
+                  <c:v>1000</c:v>
+                </c:pt>
+                <c:pt idx="1">
+                  <c:v>3000</c:v>
+                </c:pt>
+                <c:pt idx="2">
+                  <c:v>5000</c:v>
+                </c:pt>
+                <c:pt idx="3">
+                  <c:v>7000</c:v>
+                </c:pt>
+                <c:pt idx="4">
+                  <c:v>9000</c:v>
+                </c:pt>
+                <c:pt idx="5">
+                  <c:v>11000</c:v>
+                </c:pt>
+                <c:pt idx="6">
+                  <c:v>13000</c:v>
+                </c:pt>
+                <c:pt idx="7">
+                  <c:v>15000</c:v>
+                </c:pt>
+                <c:pt idx="8">
+                  <c:v>17000</c:v>
+                </c:pt>
+                <c:pt idx="9">
+                  <c:v>19000</c:v>
+                </c:pt>
+                <c:pt idx="10">
+                  <c:v>21000</c:v>
+                </c:pt>
+                <c:pt idx="11">
+                  <c:v>23000</c:v>
+                </c:pt>
+                <c:pt idx="12">
+                  <c:v>25000</c:v>
+                </c:pt>
+                <c:pt idx="13">
+                  <c:v>27000</c:v>
+                </c:pt>
+                <c:pt idx="14">
+                  <c:v>29000</c:v>
+                </c:pt>
+                <c:pt idx="15">
+                  <c:v>31000</c:v>
+                </c:pt>
+                <c:pt idx="16">
+                  <c:v>33000</c:v>
+                </c:pt>
+                <c:pt idx="17">
+                  <c:v>35000</c:v>
+                </c:pt>
+                <c:pt idx="18">
+                  <c:v>37000</c:v>
+                </c:pt>
+                <c:pt idx="19">
+                  <c:v>39000</c:v>
+                </c:pt>
+                <c:pt idx="20">
+                  <c:v>41000</c:v>
+                </c:pt>
+                <c:pt idx="21">
+                  <c:v>43000</c:v>
+                </c:pt>
+                <c:pt idx="22">
+                  <c:v>45000</c:v>
+                </c:pt>
+                <c:pt idx="23">
+                  <c:v>47000</c:v>
+                </c:pt>
+                <c:pt idx="24">
+                  <c:v>49000</c:v>
+                </c:pt>
+                <c:pt idx="25">
+                  <c:v>51000</c:v>
+                </c:pt>
+                <c:pt idx="26">
+                  <c:v>53000</c:v>
+                </c:pt>
+                <c:pt idx="27">
+                  <c:v>55000</c:v>
+                </c:pt>
+                <c:pt idx="28">
+                  <c:v>57000</c:v>
+                </c:pt>
+                <c:pt idx="29">
+                  <c:v>59000</c:v>
+                </c:pt>
+                <c:pt idx="30">
+                  <c:v>61000</c:v>
+                </c:pt>
+                <c:pt idx="31">
+                  <c:v>63000</c:v>
+                </c:pt>
+                <c:pt idx="32">
+                  <c:v>65000</c:v>
+                </c:pt>
+                <c:pt idx="33">
+                  <c:v>67000</c:v>
+                </c:pt>
+                <c:pt idx="34">
+                  <c:v>69000</c:v>
+                </c:pt>
+                <c:pt idx="35">
+                  <c:v>71000</c:v>
+                </c:pt>
+                <c:pt idx="36">
+                  <c:v>73000</c:v>
+                </c:pt>
+                <c:pt idx="37">
+                  <c:v>75000</c:v>
+                </c:pt>
+                <c:pt idx="38">
+                  <c:v>77000</c:v>
+                </c:pt>
+                <c:pt idx="39">
+                  <c:v>79000</c:v>
+                </c:pt>
+                <c:pt idx="40">
+                  <c:v>81000</c:v>
+                </c:pt>
+                <c:pt idx="41">
+                  <c:v>83000</c:v>
+                </c:pt>
+                <c:pt idx="42">
+                  <c:v>85000</c:v>
+                </c:pt>
+                <c:pt idx="43">
+                  <c:v>87000</c:v>
+                </c:pt>
+                <c:pt idx="44">
+                  <c:v>89000</c:v>
+                </c:pt>
+                <c:pt idx="45">
+                  <c:v>91000</c:v>
+                </c:pt>
+                <c:pt idx="46">
+                  <c:v>93000</c:v>
+                </c:pt>
+                <c:pt idx="47">
+                  <c:v>95000</c:v>
+                </c:pt>
+                <c:pt idx="48">
+                  <c:v>97000</c:v>
+                </c:pt>
+                <c:pt idx="49">
+                  <c:v>99000</c:v>
+                </c:pt>
+                <c:pt idx="50">
+                  <c:v>101000</c:v>
+                </c:pt>
+                <c:pt idx="51">
+                  <c:v>103000</c:v>
+                </c:pt>
+                <c:pt idx="52">
+                  <c:v>105000</c:v>
+                </c:pt>
+                <c:pt idx="53">
+                  <c:v>107000</c:v>
+                </c:pt>
+                <c:pt idx="54">
+                  <c:v>109000</c:v>
+                </c:pt>
+                <c:pt idx="55">
+                  <c:v>111000</c:v>
+                </c:pt>
+                <c:pt idx="56">
+                  <c:v>113000</c:v>
+                </c:pt>
+                <c:pt idx="57">
+                  <c:v>115000</c:v>
+                </c:pt>
+                <c:pt idx="58">
+                  <c:v>117000</c:v>
+                </c:pt>
+                <c:pt idx="59">
+                  <c:v>119000</c:v>
+                </c:pt>
+                <c:pt idx="60">
+                  <c:v>121000</c:v>
+                </c:pt>
+                <c:pt idx="61">
+                  <c:v>123000</c:v>
+                </c:pt>
+                <c:pt idx="62">
+                  <c:v>125000</c:v>
+                </c:pt>
+                <c:pt idx="63">
+                  <c:v>127000</c:v>
+                </c:pt>
+                <c:pt idx="64">
+                  <c:v>129000</c:v>
+                </c:pt>
+                <c:pt idx="65">
+                  <c:v>131000</c:v>
+                </c:pt>
+                <c:pt idx="66">
+                  <c:v>133000</c:v>
+                </c:pt>
+                <c:pt idx="67">
+                  <c:v>135000</c:v>
+                </c:pt>
+                <c:pt idx="68">
+                  <c:v>137000</c:v>
+                </c:pt>
+                <c:pt idx="69">
+                  <c:v>139000</c:v>
+                </c:pt>
+                <c:pt idx="70">
+                  <c:v>141000</c:v>
+                </c:pt>
+                <c:pt idx="71">
+                  <c:v>143000</c:v>
+                </c:pt>
+                <c:pt idx="72">
+                  <c:v>145000</c:v>
+                </c:pt>
+                <c:pt idx="73">
+                  <c:v>147000</c:v>
+                </c:pt>
+                <c:pt idx="74">
+                  <c:v>149000</c:v>
+                </c:pt>
+                <c:pt idx="75">
+                  <c:v>151000</c:v>
+                </c:pt>
+                <c:pt idx="76">
+                  <c:v>153000</c:v>
+                </c:pt>
+                <c:pt idx="77">
+                  <c:v>155000</c:v>
+                </c:pt>
+                <c:pt idx="78">
+                  <c:v>157000</c:v>
+                </c:pt>
+                <c:pt idx="79">
+                  <c:v>159000</c:v>
+                </c:pt>
+                <c:pt idx="80">
+                  <c:v>161000</c:v>
+                </c:pt>
+                <c:pt idx="81">
+                  <c:v>163000</c:v>
+                </c:pt>
+                <c:pt idx="82">
+                  <c:v>165000</c:v>
+                </c:pt>
+                <c:pt idx="83">
+                  <c:v>167000</c:v>
+                </c:pt>
+                <c:pt idx="84">
+                  <c:v>169000</c:v>
+                </c:pt>
+                <c:pt idx="85">
+                  <c:v>171000</c:v>
+                </c:pt>
+              </c:numCache>
+            </c:numRef>
+          </c:cat>
+          <c:val>
+            <c:numRef>
+              <c:f>mem!$E$2:$E$87</c:f>
+              <c:numCache>
+                <c:formatCode>General</c:formatCode>
+                <c:ptCount val="86"/>
+                <c:pt idx="0">
+                  <c:v>0.14275741577148438</c:v>
+                </c:pt>
+                <c:pt idx="1">
+                  <c:v>240.80859375</c:v>
+                </c:pt>
+                <c:pt idx="2">
+                  <c:v>329.5234375</c:v>
+                </c:pt>
+                <c:pt idx="3">
+                  <c:v>392.828125</c:v>
+                </c:pt>
+                <c:pt idx="4">
+                  <c:v>467.7421875</c:v>
+                </c:pt>
+                <c:pt idx="5">
+                  <c:v>518.69140625</c:v>
+                </c:pt>
+                <c:pt idx="6">
+                  <c:v>570.6796875</c:v>
+                </c:pt>
+                <c:pt idx="7">
+                  <c:v>641.1484375</c:v>
+                </c:pt>
+                <c:pt idx="8">
+                  <c:v>688.62109375</c:v>
+                </c:pt>
+                <c:pt idx="9">
+                  <c:v>733.3046875</c:v>
+                </c:pt>
+                <c:pt idx="10">
+                  <c:v>795.6796875</c:v>
+                </c:pt>
+                <c:pt idx="11">
+                  <c:v>839.7890625</c:v>
+                </c:pt>
+                <c:pt idx="12">
+                  <c:v>910.9375</c:v>
+                </c:pt>
+                <c:pt idx="13">
+                  <c:v>947.32421875</c:v>
+                </c:pt>
+                <c:pt idx="14">
+                  <c:v>988.09765625</c:v>
+                </c:pt>
+                <c:pt idx="15">
+                  <c:v>1049.26171875</c:v>
+                </c:pt>
+                <c:pt idx="16">
+                  <c:v>1088.55859375</c:v>
+                </c:pt>
+                <c:pt idx="17">
+                  <c:v>1146.16796875</c:v>
+                </c:pt>
+                <c:pt idx="18">
+                  <c:v>1186.63671875</c:v>
+                </c:pt>
+                <c:pt idx="19">
+                  <c:v>1225.94921875</c:v>
+                </c:pt>
+                <c:pt idx="20">
+                  <c:v>1284.71875</c:v>
+                </c:pt>
+                <c:pt idx="21">
+                  <c:v>1319.40625</c:v>
+                </c:pt>
+                <c:pt idx="22">
+                  <c:v>1378.7578125</c:v>
+                </c:pt>
+                <c:pt idx="23">
+                  <c:v>1415.9140625</c:v>
+                </c:pt>
+                <c:pt idx="24">
+                  <c:v>1463.31640625</c:v>
+                </c:pt>
+                <c:pt idx="25">
+                  <c:v>1519.203125</c:v>
+                </c:pt>
+                <c:pt idx="26">
+                  <c:v>1552.94140625</c:v>
+                </c:pt>
+                <c:pt idx="27">
+                  <c:v>1587.05859375</c:v>
+                </c:pt>
+                <c:pt idx="28">
+                  <c:v>1640.22265625</c:v>
+                </c:pt>
+                <c:pt idx="29">
+                  <c:v>1674.75390625</c:v>
+                </c:pt>
+                <c:pt idx="30">
+                  <c:v>1727.26953125</c:v>
+                </c:pt>
+                <c:pt idx="31">
+                  <c:v>1761.13671875</c:v>
+                </c:pt>
+                <c:pt idx="32">
+                  <c:v>1778.35546875</c:v>
+                </c:pt>
+                <c:pt idx="33">
+                  <c:v>1847.31640625</c:v>
+                </c:pt>
+                <c:pt idx="34">
+                  <c:v>1880.99609375</c:v>
+                </c:pt>
+                <c:pt idx="35">
+                  <c:v>1931.28125</c:v>
+                </c:pt>
+                <c:pt idx="36">
+                  <c:v>1961.11328125</c:v>
+                </c:pt>
+                <c:pt idx="37">
+                  <c:v>1995.36328125</c:v>
+                </c:pt>
+                <c:pt idx="38">
+                  <c:v>2049.2109375</c:v>
+                </c:pt>
+                <c:pt idx="39">
+                  <c:v>2081.85546875</c:v>
+                </c:pt>
+                <c:pt idx="40">
+                  <c:v>2137.37109375</c:v>
+                </c:pt>
+                <c:pt idx="41">
+                  <c:v>2167.75390625</c:v>
+                </c:pt>
+                <c:pt idx="42">
+                  <c:v>2202.4140625</c:v>
+                </c:pt>
+                <c:pt idx="43">
+                  <c:v>2253.6171875</c:v>
+                </c:pt>
+                <c:pt idx="44">
+                  <c:v>2292.125</c:v>
+                </c:pt>
+                <c:pt idx="45">
+                  <c:v>2323.23046875</c:v>
+                </c:pt>
+                <c:pt idx="46">
+                  <c:v>2373.64453125</c:v>
+                </c:pt>
+                <c:pt idx="47">
+                  <c:v>2432.44140625</c:v>
+                </c:pt>
+                <c:pt idx="48">
+                  <c:v>2482</c:v>
+                </c:pt>
+                <c:pt idx="49">
+                  <c:v>2511.7578125</c:v>
+                </c:pt>
+                <c:pt idx="50">
+                  <c:v>2542</c:v>
+                </c:pt>
+                <c:pt idx="51">
+                  <c:v>2584.64453125</c:v>
+                </c:pt>
+                <c:pt idx="52">
+                  <c:v>2620.3203125</c:v>
+                </c:pt>
+                <c:pt idx="53">
+                  <c:v>2669.47265625</c:v>
+                </c:pt>
+                <c:pt idx="54">
+                  <c:v>2698.53515625</c:v>
+                </c:pt>
+                <c:pt idx="55">
+                  <c:v>2728.09765625</c:v>
+                </c:pt>
+                <c:pt idx="56">
+                  <c:v>2780.44921875</c:v>
+                </c:pt>
+                <c:pt idx="57">
+                  <c:v>2811.38671875</c:v>
+                </c:pt>
+                <c:pt idx="58">
+                  <c:v>2857.87109375</c:v>
+                </c:pt>
+                <c:pt idx="59">
+                  <c:v>2890.08984375</c:v>
+                </c:pt>
+                <c:pt idx="60">
+                  <c:v>2919.5234375</c:v>
+                </c:pt>
+                <c:pt idx="61">
+                  <c:v>2969.7578125</c:v>
+                </c:pt>
+                <c:pt idx="62">
+                  <c:v>2998.9765625</c:v>
+                </c:pt>
+                <c:pt idx="63">
+                  <c:v>3050.0703125</c:v>
+                </c:pt>
+                <c:pt idx="64">
+                  <c:v>3076.30078125</c:v>
+                </c:pt>
+                <c:pt idx="65">
+                  <c:v>3140.6796875</c:v>
+                </c:pt>
+                <c:pt idx="66">
+                  <c:v>3170.08984375</c:v>
+                </c:pt>
+                <c:pt idx="67">
+                  <c:v>3200.484375</c:v>
+                </c:pt>
+                <c:pt idx="68">
+                  <c:v>3248.953125</c:v>
+                </c:pt>
+                <c:pt idx="69">
+                  <c:v>3278.92578125</c:v>
+                </c:pt>
+                <c:pt idx="70">
+                  <c:v>3307.6484375</c:v>
+                </c:pt>
+                <c:pt idx="71">
+                  <c:v>3350.40234375</c:v>
+                </c:pt>
+                <c:pt idx="72">
+                  <c:v>3386.27734375</c:v>
+                </c:pt>
+                <c:pt idx="73">
+                  <c:v>3413.828125</c:v>
+                </c:pt>
+                <c:pt idx="74">
+                  <c:v>3462.69140625</c:v>
+                </c:pt>
+                <c:pt idx="75">
+                  <c:v>3489.51171875</c:v>
+                </c:pt>
+                <c:pt idx="76">
+                  <c:v>3518.625</c:v>
+                </c:pt>
+                <c:pt idx="77">
+                  <c:v>3558.8203125</c:v>
+                </c:pt>
+                <c:pt idx="78">
+                  <c:v>3586.359375</c:v>
+                </c:pt>
+                <c:pt idx="79">
+                  <c:v>3640.359375</c:v>
+                </c:pt>
+                <c:pt idx="80">
+                  <c:v>3669.453125</c:v>
+                </c:pt>
+                <c:pt idx="81">
+                  <c:v>3682.1328125</c:v>
+                </c:pt>
+                <c:pt idx="82">
+                  <c:v>3744.6875</c:v>
+                </c:pt>
+                <c:pt idx="83">
+                  <c:v>3771.69921875</c:v>
+                </c:pt>
+                <c:pt idx="84">
+                  <c:v>3818.9765625</c:v>
+                </c:pt>
+                <c:pt idx="85">
+                  <c:v>3839.03125</c:v>
+                </c:pt>
+              </c:numCache>
+            </c:numRef>
+          </c:val>
+          <c:smooth val="0"/>
+        </c:ser>
+        <c:dLbls>
+          <c:showLegendKey val="0"/>
+          <c:showVal val="0"/>
+          <c:showCatName val="0"/>
+          <c:showSerName val="0"/>
+          <c:showPercent val="0"/>
+          <c:showBubbleSize val="0"/>
+        </c:dLbls>
+        <c:smooth val="0"/>
+        <c:axId val="348574552"/>
+        <c:axId val="348574944"/>
+      </c:lineChart>
+      <c:catAx>
+        <c:axId val="348574552"/>
+        <c:scaling>
+          <c:orientation val="minMax"/>
+        </c:scaling>
+        <c:delete val="0"/>
+        <c:axPos val="b"/>
+        <c:title>
+          <c:tx>
+            <c:rich>
+              <a:bodyPr rot="0" spcFirstLastPara="1" vertOverflow="ellipsis" vert="horz" wrap="square" anchor="ctr" anchorCtr="1"/>
+              <a:lstStyle/>
+              <a:p>
+                <a:pPr>
+                  <a:defRPr sz="1000" b="0" i="0" u="none" strike="noStrike" kern="1200" baseline="0">
+                    <a:solidFill>
+                      <a:schemeClr val="tx1">
+                        <a:lumMod val="65000"/>
+                        <a:lumOff val="35000"/>
+                      </a:schemeClr>
+                    </a:solidFill>
+                    <a:latin typeface="+mn-lt"/>
+                    <a:ea typeface="+mn-ea"/>
+                    <a:cs typeface="+mn-cs"/>
+                  </a:defRPr>
+                </a:pPr>
+                <a:r>
+                  <a:rPr lang="en-US"/>
+                  <a:t># tweets</a:t>
+                </a:r>
+              </a:p>
+            </c:rich>
+          </c:tx>
+          <c:overlay val="0"/>
+          <c:spPr>
+            <a:noFill/>
+            <a:ln>
+              <a:noFill/>
+            </a:ln>
+            <a:effectLst/>
+          </c:spPr>
+          <c:txPr>
+            <a:bodyPr rot="0" spcFirstLastPara="1" vertOverflow="ellipsis" vert="horz" wrap="square" anchor="ctr" anchorCtr="1"/>
+            <a:lstStyle/>
+            <a:p>
+              <a:pPr>
+                <a:defRPr sz="1000" b="0" i="0" u="none" strike="noStrike" kern="1200" baseline="0">
+                  <a:solidFill>
+                    <a:schemeClr val="tx1">
+                      <a:lumMod val="65000"/>
+                      <a:lumOff val="35000"/>
+                    </a:schemeClr>
+                  </a:solidFill>
+                  <a:latin typeface="+mn-lt"/>
+                  <a:ea typeface="+mn-ea"/>
+                  <a:cs typeface="+mn-cs"/>
+                </a:defRPr>
+              </a:pPr>
+              <a:endParaRPr lang="en-US"/>
+            </a:p>
+          </c:txPr>
+        </c:title>
+        <c:numFmt formatCode="General" sourceLinked="1"/>
+        <c:majorTickMark val="none"/>
+        <c:minorTickMark val="none"/>
+        <c:tickLblPos val="nextTo"/>
+        <c:spPr>
+          <a:noFill/>
+          <a:ln w="9525" cap="flat" cmpd="sng" algn="ctr">
+            <a:solidFill>
+              <a:schemeClr val="tx1">
+                <a:lumMod val="15000"/>
+                <a:lumOff val="85000"/>
+              </a:schemeClr>
+            </a:solidFill>
+            <a:round/>
+          </a:ln>
+          <a:effectLst/>
+        </c:spPr>
+        <c:txPr>
+          <a:bodyPr rot="-60000000" spcFirstLastPara="1" vertOverflow="ellipsis" vert="horz" wrap="square" anchor="ctr" anchorCtr="1"/>
+          <a:lstStyle/>
+          <a:p>
+            <a:pPr>
+              <a:defRPr sz="900" b="0" i="0" u="none" strike="noStrike" kern="1200" baseline="0">
+                <a:solidFill>
+                  <a:schemeClr val="tx1">
+                    <a:lumMod val="65000"/>
+                    <a:lumOff val="35000"/>
+                  </a:schemeClr>
+                </a:solidFill>
+                <a:latin typeface="+mn-lt"/>
+                <a:ea typeface="+mn-ea"/>
+                <a:cs typeface="+mn-cs"/>
+              </a:defRPr>
+            </a:pPr>
+            <a:endParaRPr lang="en-US"/>
+          </a:p>
+        </c:txPr>
+        <c:crossAx val="348574944"/>
+        <c:crosses val="autoZero"/>
+        <c:auto val="1"/>
+        <c:lblAlgn val="ctr"/>
+        <c:lblOffset val="100"/>
+        <c:noMultiLvlLbl val="0"/>
+      </c:catAx>
+      <c:valAx>
+        <c:axId val="348574944"/>
+        <c:scaling>
+          <c:orientation val="minMax"/>
+        </c:scaling>
+        <c:delete val="0"/>
+        <c:axPos val="l"/>
+        <c:majorGridlines>
+          <c:spPr>
+            <a:ln w="9525" cap="flat" cmpd="sng" algn="ctr">
+              <a:solidFill>
+                <a:schemeClr val="tx1">
+                  <a:lumMod val="15000"/>
+                  <a:lumOff val="85000"/>
+                </a:schemeClr>
+              </a:solidFill>
+              <a:round/>
+            </a:ln>
+            <a:effectLst/>
+          </c:spPr>
+        </c:majorGridlines>
+        <c:title>
+          <c:tx>
+            <c:rich>
+              <a:bodyPr rot="-5400000" spcFirstLastPara="1" vertOverflow="ellipsis" vert="horz" wrap="square" anchor="ctr" anchorCtr="1"/>
+              <a:lstStyle/>
+              <a:p>
+                <a:pPr>
+                  <a:defRPr sz="1000" b="0" i="0" u="none" strike="noStrike" kern="1200" baseline="0">
+                    <a:solidFill>
+                      <a:schemeClr val="tx1">
+                        <a:lumMod val="65000"/>
+                        <a:lumOff val="35000"/>
+                      </a:schemeClr>
+                    </a:solidFill>
+                    <a:latin typeface="+mn-lt"/>
+                    <a:ea typeface="+mn-ea"/>
+                    <a:cs typeface="+mn-cs"/>
+                  </a:defRPr>
+                </a:pPr>
+                <a:r>
+                  <a:rPr lang="en-US"/>
+                  <a:t>usage (MB)</a:t>
+                </a:r>
+              </a:p>
+            </c:rich>
+          </c:tx>
+          <c:overlay val="0"/>
+          <c:spPr>
+            <a:noFill/>
+            <a:ln>
+              <a:noFill/>
+            </a:ln>
+            <a:effectLst/>
+          </c:spPr>
+          <c:txPr>
+            <a:bodyPr rot="-5400000" spcFirstLastPara="1" vertOverflow="ellipsis" vert="horz" wrap="square" anchor="ctr" anchorCtr="1"/>
+            <a:lstStyle/>
+            <a:p>
+              <a:pPr>
+                <a:defRPr sz="1000" b="0" i="0" u="none" strike="noStrike" kern="1200" baseline="0">
+                  <a:solidFill>
+                    <a:schemeClr val="tx1">
+                      <a:lumMod val="65000"/>
+                      <a:lumOff val="35000"/>
+                    </a:schemeClr>
+                  </a:solidFill>
+                  <a:latin typeface="+mn-lt"/>
+                  <a:ea typeface="+mn-ea"/>
+                  <a:cs typeface="+mn-cs"/>
+                </a:defRPr>
+              </a:pPr>
+              <a:endParaRPr lang="en-US"/>
+            </a:p>
+          </c:txPr>
+        </c:title>
+        <c:numFmt formatCode="General" sourceLinked="1"/>
+        <c:majorTickMark val="none"/>
+        <c:minorTickMark val="none"/>
+        <c:tickLblPos val="nextTo"/>
+        <c:spPr>
+          <a:noFill/>
+          <a:ln>
+            <a:noFill/>
+          </a:ln>
+          <a:effectLst/>
+        </c:spPr>
+        <c:txPr>
+          <a:bodyPr rot="-60000000" spcFirstLastPara="1" vertOverflow="ellipsis" vert="horz" wrap="square" anchor="ctr" anchorCtr="1"/>
+          <a:lstStyle/>
+          <a:p>
+            <a:pPr>
+              <a:defRPr sz="900" b="0" i="0" u="none" strike="noStrike" kern="1200" baseline="0">
+                <a:solidFill>
+                  <a:schemeClr val="tx1">
+                    <a:lumMod val="65000"/>
+                    <a:lumOff val="35000"/>
+                  </a:schemeClr>
+                </a:solidFill>
+                <a:latin typeface="+mn-lt"/>
+                <a:ea typeface="+mn-ea"/>
+                <a:cs typeface="+mn-cs"/>
+              </a:defRPr>
+            </a:pPr>
+            <a:endParaRPr lang="en-US"/>
+          </a:p>
+        </c:txPr>
+        <c:crossAx val="348574552"/>
+        <c:crosses val="autoZero"/>
+        <c:crossBetween val="between"/>
+      </c:valAx>
+      <c:spPr>
+        <a:noFill/>
+        <a:ln>
+          <a:noFill/>
+        </a:ln>
+        <a:effectLst/>
+      </c:spPr>
+    </c:plotArea>
+    <c:legend>
+      <c:legendPos val="b"/>
+      <c:overlay val="0"/>
+      <c:spPr>
+        <a:noFill/>
+        <a:ln>
+          <a:noFill/>
+        </a:ln>
+        <a:effectLst/>
+      </c:spPr>
+      <c:txPr>
+        <a:bodyPr rot="0" spcFirstLastPara="1" vertOverflow="ellipsis" vert="horz" wrap="square" anchor="ctr" anchorCtr="1"/>
+        <a:lstStyle/>
+        <a:p>
+          <a:pPr>
+            <a:defRPr sz="900" b="0" i="0" u="none" strike="noStrike" kern="1200" baseline="0">
+              <a:solidFill>
+                <a:schemeClr val="tx1">
+                  <a:lumMod val="65000"/>
+                  <a:lumOff val="35000"/>
+                </a:schemeClr>
+              </a:solidFill>
+              <a:latin typeface="+mn-lt"/>
+              <a:ea typeface="+mn-ea"/>
+              <a:cs typeface="+mn-cs"/>
+            </a:defRPr>
+          </a:pPr>
+          <a:endParaRPr lang="en-US"/>
+        </a:p>
+      </c:txPr>
+    </c:legend>
+    <c:plotVisOnly val="1"/>
+    <c:dispBlanksAs val="gap"/>
+    <c:showDLblsOverMax val="0"/>
+  </c:chart>
+  <c:spPr>
+    <a:solidFill>
+      <a:schemeClr val="bg1"/>
+    </a:solidFill>
+    <a:ln w="9525" cap="flat" cmpd="sng" algn="ctr">
+      <a:solidFill>
+        <a:schemeClr val="tx1">
+          <a:lumMod val="15000"/>
+          <a:lumOff val="85000"/>
+        </a:schemeClr>
+      </a:solidFill>
+      <a:round/>
+    </a:ln>
+    <a:effectLst/>
+  </c:spPr>
+  <c:txPr>
+    <a:bodyPr/>
+    <a:lstStyle/>
+    <a:p>
+      <a:pPr>
+        <a:defRPr/>
+      </a:pPr>
+      <a:endParaRPr lang="en-US"/>
+    </a:p>
+  </c:txPr>
+  <c:externalData r:id="rId3">
+    <c:autoUpdate val="0"/>
+  </c:externalData>
+</c:chartSpace>
+</file>
+
 <file path=word/charts/colors1.xml><?xml version="1.0" encoding="utf-8"?>
+<cs:colorStyle xmlns:cs="http://schemas.microsoft.com/office/drawing/2012/chartStyle" xmlns:a="http://schemas.openxmlformats.org/drawingml/2006/main" meth="cycle" id="10">
+  <a:schemeClr val="accent1"/>
+  <a:schemeClr val="accent2"/>
+  <a:schemeClr val="accent3"/>
+  <a:schemeClr val="accent4"/>
+  <a:schemeClr val="accent5"/>
+  <a:schemeClr val="accent6"/>
+  <cs:variation/>
+  <cs:variation>
+    <a:lumMod val="60000"/>
+  </cs:variation>
+  <cs:variation>
+    <a:lumMod val="80000"/>
+    <a:lumOff val="20000"/>
+  </cs:variation>
+  <cs:variation>
+    <a:lumMod val="80000"/>
+  </cs:variation>
+  <cs:variation>
+    <a:lumMod val="60000"/>
+    <a:lumOff val="40000"/>
+  </cs:variation>
+  <cs:variation>
+    <a:lumMod val="50000"/>
+  </cs:variation>
+  <cs:variation>
+    <a:lumMod val="70000"/>
+    <a:lumOff val="30000"/>
+  </cs:variation>
+  <cs:variation>
+    <a:lumMod val="70000"/>
+  </cs:variation>
+  <cs:variation>
+    <a:lumMod val="50000"/>
+    <a:lumOff val="50000"/>
+  </cs:variation>
+</cs:colorStyle>
+</file>
+
+<file path=word/charts/colors2.xml><?xml version="1.0" encoding="utf-8"?>
 <cs:colorStyle xmlns:cs="http://schemas.microsoft.com/office/drawing/2012/chartStyle" xmlns:a="http://schemas.openxmlformats.org/drawingml/2006/main" meth="cycle" id="10">
   <a:schemeClr val="accent1"/>
   <a:schemeClr val="accent2"/>
@@ -4421,6 +6521,522 @@
 </cs:chartStyle>
 </file>
 
+<file path=word/charts/style2.xml><?xml version="1.0" encoding="utf-8"?>
+<cs:chartStyle xmlns:cs="http://schemas.microsoft.com/office/drawing/2012/chartStyle" xmlns:a="http://schemas.openxmlformats.org/drawingml/2006/main" id="227">
+  <cs:axisTitle>
+    <cs:lnRef idx="0"/>
+    <cs:fillRef idx="0"/>
+    <cs:effectRef idx="0"/>
+    <cs:fontRef idx="minor">
+      <a:schemeClr val="tx1">
+        <a:lumMod val="65000"/>
+        <a:lumOff val="35000"/>
+      </a:schemeClr>
+    </cs:fontRef>
+    <cs:defRPr sz="1000" kern="1200"/>
+  </cs:axisTitle>
+  <cs:categoryAxis>
+    <cs:lnRef idx="0"/>
+    <cs:fillRef idx="0"/>
+    <cs:effectRef idx="0"/>
+    <cs:fontRef idx="minor">
+      <a:schemeClr val="tx1">
+        <a:lumMod val="65000"/>
+        <a:lumOff val="35000"/>
+      </a:schemeClr>
+    </cs:fontRef>
+    <cs:spPr>
+      <a:ln w="9525" cap="flat" cmpd="sng" algn="ctr">
+        <a:solidFill>
+          <a:schemeClr val="tx1">
+            <a:lumMod val="15000"/>
+            <a:lumOff val="85000"/>
+          </a:schemeClr>
+        </a:solidFill>
+        <a:round/>
+      </a:ln>
+    </cs:spPr>
+    <cs:defRPr sz="900" kern="1200"/>
+  </cs:categoryAxis>
+  <cs:chartArea mods="allowNoFillOverride allowNoLineOverride">
+    <cs:lnRef idx="0"/>
+    <cs:fillRef idx="0"/>
+    <cs:effectRef idx="0"/>
+    <cs:fontRef idx="minor">
+      <a:schemeClr val="tx1"/>
+    </cs:fontRef>
+    <cs:spPr>
+      <a:solidFill>
+        <a:schemeClr val="bg1"/>
+      </a:solidFill>
+      <a:ln w="9525" cap="flat" cmpd="sng" algn="ctr">
+        <a:solidFill>
+          <a:schemeClr val="tx1">
+            <a:lumMod val="15000"/>
+            <a:lumOff val="85000"/>
+          </a:schemeClr>
+        </a:solidFill>
+        <a:round/>
+      </a:ln>
+    </cs:spPr>
+    <cs:defRPr sz="1000" kern="1200"/>
+  </cs:chartArea>
+  <cs:dataLabel>
+    <cs:lnRef idx="0"/>
+    <cs:fillRef idx="0"/>
+    <cs:effectRef idx="0"/>
+    <cs:fontRef idx="minor">
+      <a:schemeClr val="tx1">
+        <a:lumMod val="75000"/>
+        <a:lumOff val="25000"/>
+      </a:schemeClr>
+    </cs:fontRef>
+    <cs:defRPr sz="900" kern="1200"/>
+  </cs:dataLabel>
+  <cs:dataLabelCallout>
+    <cs:lnRef idx="0"/>
+    <cs:fillRef idx="0"/>
+    <cs:effectRef idx="0"/>
+    <cs:fontRef idx="minor">
+      <a:schemeClr val="dk1">
+        <a:lumMod val="65000"/>
+        <a:lumOff val="35000"/>
+      </a:schemeClr>
+    </cs:fontRef>
+    <cs:spPr>
+      <a:solidFill>
+        <a:schemeClr val="lt1"/>
+      </a:solidFill>
+      <a:ln>
+        <a:solidFill>
+          <a:schemeClr val="dk1">
+            <a:lumMod val="25000"/>
+            <a:lumOff val="75000"/>
+          </a:schemeClr>
+        </a:solidFill>
+      </a:ln>
+    </cs:spPr>
+    <cs:defRPr sz="900" kern="1200"/>
+    <cs:bodyPr rot="0" spcFirstLastPara="1" vertOverflow="clip" horzOverflow="clip" vert="horz" wrap="square" lIns="36576" tIns="18288" rIns="36576" bIns="18288" anchor="ctr" anchorCtr="1">
+      <a:spAutoFit/>
+    </cs:bodyPr>
+  </cs:dataLabelCallout>
+  <cs:dataPoint>
+    <cs:lnRef idx="0"/>
+    <cs:fillRef idx="1">
+      <cs:styleClr val="auto"/>
+    </cs:fillRef>
+    <cs:effectRef idx="0"/>
+    <cs:fontRef idx="minor">
+      <a:schemeClr val="tx1"/>
+    </cs:fontRef>
+    <cs:spPr>
+      <a:solidFill>
+        <a:schemeClr val="phClr"/>
+      </a:solidFill>
+    </cs:spPr>
+  </cs:dataPoint>
+  <cs:dataPoint3D>
+    <cs:lnRef idx="0"/>
+    <cs:fillRef idx="1">
+      <cs:styleClr val="auto"/>
+    </cs:fillRef>
+    <cs:effectRef idx="0"/>
+    <cs:fontRef idx="minor">
+      <a:schemeClr val="tx1"/>
+    </cs:fontRef>
+    <cs:spPr>
+      <a:solidFill>
+        <a:schemeClr val="phClr"/>
+      </a:solidFill>
+    </cs:spPr>
+  </cs:dataPoint3D>
+  <cs:dataPointLine>
+    <cs:lnRef idx="0">
+      <cs:styleClr val="auto"/>
+    </cs:lnRef>
+    <cs:fillRef idx="1"/>
+    <cs:effectRef idx="0"/>
+    <cs:fontRef idx="minor">
+      <a:schemeClr val="tx1"/>
+    </cs:fontRef>
+    <cs:spPr>
+      <a:ln w="28575" cap="rnd">
+        <a:solidFill>
+          <a:schemeClr val="phClr"/>
+        </a:solidFill>
+        <a:round/>
+      </a:ln>
+    </cs:spPr>
+  </cs:dataPointLine>
+  <cs:dataPointMarker>
+    <cs:lnRef idx="0">
+      <cs:styleClr val="auto"/>
+    </cs:lnRef>
+    <cs:fillRef idx="1">
+      <cs:styleClr val="auto"/>
+    </cs:fillRef>
+    <cs:effectRef idx="0"/>
+    <cs:fontRef idx="minor">
+      <a:schemeClr val="tx1"/>
+    </cs:fontRef>
+    <cs:spPr>
+      <a:solidFill>
+        <a:schemeClr val="phClr"/>
+      </a:solidFill>
+      <a:ln w="9525">
+        <a:solidFill>
+          <a:schemeClr val="phClr"/>
+        </a:solidFill>
+      </a:ln>
+    </cs:spPr>
+  </cs:dataPointMarker>
+  <cs:dataPointMarkerLayout symbol="circle" size="5"/>
+  <cs:dataPointWireframe>
+    <cs:lnRef idx="0">
+      <cs:styleClr val="auto"/>
+    </cs:lnRef>
+    <cs:fillRef idx="1"/>
+    <cs:effectRef idx="0"/>
+    <cs:fontRef idx="minor">
+      <a:schemeClr val="tx1"/>
+    </cs:fontRef>
+    <cs:spPr>
+      <a:ln w="9525" cap="rnd">
+        <a:solidFill>
+          <a:schemeClr val="phClr"/>
+        </a:solidFill>
+        <a:round/>
+      </a:ln>
+    </cs:spPr>
+  </cs:dataPointWireframe>
+  <cs:dataTable>
+    <cs:lnRef idx="0"/>
+    <cs:fillRef idx="0"/>
+    <cs:effectRef idx="0"/>
+    <cs:fontRef idx="minor">
+      <a:schemeClr val="tx1">
+        <a:lumMod val="65000"/>
+        <a:lumOff val="35000"/>
+      </a:schemeClr>
+    </cs:fontRef>
+    <cs:spPr>
+      <a:noFill/>
+      <a:ln w="9525" cap="flat" cmpd="sng" algn="ctr">
+        <a:solidFill>
+          <a:schemeClr val="tx1">
+            <a:lumMod val="15000"/>
+            <a:lumOff val="85000"/>
+          </a:schemeClr>
+        </a:solidFill>
+        <a:round/>
+      </a:ln>
+    </cs:spPr>
+    <cs:defRPr sz="900" kern="1200"/>
+  </cs:dataTable>
+  <cs:downBar>
+    <cs:lnRef idx="0"/>
+    <cs:fillRef idx="0"/>
+    <cs:effectRef idx="0"/>
+    <cs:fontRef idx="minor">
+      <a:schemeClr val="dk1"/>
+    </cs:fontRef>
+    <cs:spPr>
+      <a:solidFill>
+        <a:schemeClr val="dk1">
+          <a:lumMod val="65000"/>
+          <a:lumOff val="35000"/>
+        </a:schemeClr>
+      </a:solidFill>
+      <a:ln w="9525">
+        <a:solidFill>
+          <a:schemeClr val="tx1">
+            <a:lumMod val="65000"/>
+            <a:lumOff val="35000"/>
+          </a:schemeClr>
+        </a:solidFill>
+      </a:ln>
+    </cs:spPr>
+  </cs:downBar>
+  <cs:dropLine>
+    <cs:lnRef idx="0"/>
+    <cs:fillRef idx="0"/>
+    <cs:effectRef idx="0"/>
+    <cs:fontRef idx="minor">
+      <a:schemeClr val="tx1"/>
+    </cs:fontRef>
+    <cs:spPr>
+      <a:ln w="9525" cap="flat" cmpd="sng" algn="ctr">
+        <a:solidFill>
+          <a:schemeClr val="tx1">
+            <a:lumMod val="35000"/>
+            <a:lumOff val="65000"/>
+          </a:schemeClr>
+        </a:solidFill>
+        <a:round/>
+      </a:ln>
+    </cs:spPr>
+  </cs:dropLine>
+  <cs:errorBar>
+    <cs:lnRef idx="0"/>
+    <cs:fillRef idx="0"/>
+    <cs:effectRef idx="0"/>
+    <cs:fontRef idx="minor">
+      <a:schemeClr val="tx1"/>
+    </cs:fontRef>
+    <cs:spPr>
+      <a:ln w="9525" cap="flat" cmpd="sng" algn="ctr">
+        <a:solidFill>
+          <a:schemeClr val="tx1">
+            <a:lumMod val="65000"/>
+            <a:lumOff val="35000"/>
+          </a:schemeClr>
+        </a:solidFill>
+        <a:round/>
+      </a:ln>
+    </cs:spPr>
+  </cs:errorBar>
+  <cs:floor>
+    <cs:lnRef idx="0"/>
+    <cs:fillRef idx="0"/>
+    <cs:effectRef idx="0"/>
+    <cs:fontRef idx="minor">
+      <a:schemeClr val="tx1"/>
+    </cs:fontRef>
+    <cs:spPr>
+      <a:noFill/>
+      <a:ln>
+        <a:noFill/>
+      </a:ln>
+    </cs:spPr>
+  </cs:floor>
+  <cs:gridlineMajor>
+    <cs:lnRef idx="0"/>
+    <cs:fillRef idx="0"/>
+    <cs:effectRef idx="0"/>
+    <cs:fontRef idx="minor">
+      <a:schemeClr val="tx1"/>
+    </cs:fontRef>
+    <cs:spPr>
+      <a:ln w="9525" cap="flat" cmpd="sng" algn="ctr">
+        <a:solidFill>
+          <a:schemeClr val="tx1">
+            <a:lumMod val="15000"/>
+            <a:lumOff val="85000"/>
+          </a:schemeClr>
+        </a:solidFill>
+        <a:round/>
+      </a:ln>
+    </cs:spPr>
+  </cs:gridlineMajor>
+  <cs:gridlineMinor>
+    <cs:lnRef idx="0"/>
+    <cs:fillRef idx="0"/>
+    <cs:effectRef idx="0"/>
+    <cs:fontRef idx="minor">
+      <a:schemeClr val="tx1"/>
+    </cs:fontRef>
+    <cs:spPr>
+      <a:ln w="9525" cap="flat" cmpd="sng" algn="ctr">
+        <a:solidFill>
+          <a:schemeClr val="tx1">
+            <a:lumMod val="5000"/>
+            <a:lumOff val="95000"/>
+          </a:schemeClr>
+        </a:solidFill>
+        <a:round/>
+      </a:ln>
+    </cs:spPr>
+  </cs:gridlineMinor>
+  <cs:hiLoLine>
+    <cs:lnRef idx="0"/>
+    <cs:fillRef idx="0"/>
+    <cs:effectRef idx="0"/>
+    <cs:fontRef idx="minor">
+      <a:schemeClr val="tx1"/>
+    </cs:fontRef>
+    <cs:spPr>
+      <a:ln w="9525" cap="flat" cmpd="sng" algn="ctr">
+        <a:solidFill>
+          <a:schemeClr val="tx1">
+            <a:lumMod val="75000"/>
+            <a:lumOff val="25000"/>
+          </a:schemeClr>
+        </a:solidFill>
+        <a:round/>
+      </a:ln>
+    </cs:spPr>
+  </cs:hiLoLine>
+  <cs:leaderLine>
+    <cs:lnRef idx="0"/>
+    <cs:fillRef idx="0"/>
+    <cs:effectRef idx="0"/>
+    <cs:fontRef idx="minor">
+      <a:schemeClr val="tx1"/>
+    </cs:fontRef>
+    <cs:spPr>
+      <a:ln w="9525" cap="flat" cmpd="sng" algn="ctr">
+        <a:solidFill>
+          <a:schemeClr val="tx1">
+            <a:lumMod val="35000"/>
+            <a:lumOff val="65000"/>
+          </a:schemeClr>
+        </a:solidFill>
+        <a:round/>
+      </a:ln>
+    </cs:spPr>
+  </cs:leaderLine>
+  <cs:legend>
+    <cs:lnRef idx="0"/>
+    <cs:fillRef idx="0"/>
+    <cs:effectRef idx="0"/>
+    <cs:fontRef idx="minor">
+      <a:schemeClr val="tx1">
+        <a:lumMod val="65000"/>
+        <a:lumOff val="35000"/>
+      </a:schemeClr>
+    </cs:fontRef>
+    <cs:defRPr sz="900" kern="1200"/>
+  </cs:legend>
+  <cs:plotArea mods="allowNoFillOverride allowNoLineOverride">
+    <cs:lnRef idx="0"/>
+    <cs:fillRef idx="0"/>
+    <cs:effectRef idx="0"/>
+    <cs:fontRef idx="minor">
+      <a:schemeClr val="tx1"/>
+    </cs:fontRef>
+  </cs:plotArea>
+  <cs:plotArea3D mods="allowNoFillOverride allowNoLineOverride">
+    <cs:lnRef idx="0"/>
+    <cs:fillRef idx="0"/>
+    <cs:effectRef idx="0"/>
+    <cs:fontRef idx="minor">
+      <a:schemeClr val="tx1"/>
+    </cs:fontRef>
+  </cs:plotArea3D>
+  <cs:seriesAxis>
+    <cs:lnRef idx="0"/>
+    <cs:fillRef idx="0"/>
+    <cs:effectRef idx="0"/>
+    <cs:fontRef idx="minor">
+      <a:schemeClr val="tx1">
+        <a:lumMod val="65000"/>
+        <a:lumOff val="35000"/>
+      </a:schemeClr>
+    </cs:fontRef>
+    <cs:defRPr sz="900" kern="1200"/>
+  </cs:seriesAxis>
+  <cs:seriesLine>
+    <cs:lnRef idx="0"/>
+    <cs:fillRef idx="0"/>
+    <cs:effectRef idx="0"/>
+    <cs:fontRef idx="minor">
+      <a:schemeClr val="tx1"/>
+    </cs:fontRef>
+    <cs:spPr>
+      <a:ln w="9525" cap="flat" cmpd="sng" algn="ctr">
+        <a:solidFill>
+          <a:schemeClr val="tx1">
+            <a:lumMod val="35000"/>
+            <a:lumOff val="65000"/>
+          </a:schemeClr>
+        </a:solidFill>
+        <a:round/>
+      </a:ln>
+    </cs:spPr>
+  </cs:seriesLine>
+  <cs:title>
+    <cs:lnRef idx="0"/>
+    <cs:fillRef idx="0"/>
+    <cs:effectRef idx="0"/>
+    <cs:fontRef idx="minor">
+      <a:schemeClr val="tx1">
+        <a:lumMod val="65000"/>
+        <a:lumOff val="35000"/>
+      </a:schemeClr>
+    </cs:fontRef>
+    <cs:defRPr sz="1400" b="0" kern="1200" spc="0" baseline="0"/>
+  </cs:title>
+  <cs:trendline>
+    <cs:lnRef idx="0">
+      <cs:styleClr val="auto"/>
+    </cs:lnRef>
+    <cs:fillRef idx="0"/>
+    <cs:effectRef idx="0"/>
+    <cs:fontRef idx="minor">
+      <a:schemeClr val="tx1"/>
+    </cs:fontRef>
+    <cs:spPr>
+      <a:ln w="19050" cap="rnd">
+        <a:solidFill>
+          <a:schemeClr val="phClr"/>
+        </a:solidFill>
+        <a:prstDash val="sysDot"/>
+      </a:ln>
+    </cs:spPr>
+  </cs:trendline>
+  <cs:trendlineLabel>
+    <cs:lnRef idx="0"/>
+    <cs:fillRef idx="0"/>
+    <cs:effectRef idx="0"/>
+    <cs:fontRef idx="minor">
+      <a:schemeClr val="tx1">
+        <a:lumMod val="65000"/>
+        <a:lumOff val="35000"/>
+      </a:schemeClr>
+    </cs:fontRef>
+    <cs:defRPr sz="900" kern="1200"/>
+  </cs:trendlineLabel>
+  <cs:upBar>
+    <cs:lnRef idx="0"/>
+    <cs:fillRef idx="0"/>
+    <cs:effectRef idx="0"/>
+    <cs:fontRef idx="minor">
+      <a:schemeClr val="dk1"/>
+    </cs:fontRef>
+    <cs:spPr>
+      <a:solidFill>
+        <a:schemeClr val="lt1"/>
+      </a:solidFill>
+      <a:ln w="9525">
+        <a:solidFill>
+          <a:schemeClr val="tx1">
+            <a:lumMod val="15000"/>
+            <a:lumOff val="85000"/>
+          </a:schemeClr>
+        </a:solidFill>
+      </a:ln>
+    </cs:spPr>
+  </cs:upBar>
+  <cs:valueAxis>
+    <cs:lnRef idx="0"/>
+    <cs:fillRef idx="0"/>
+    <cs:effectRef idx="0"/>
+    <cs:fontRef idx="minor">
+      <a:schemeClr val="tx1">
+        <a:lumMod val="65000"/>
+        <a:lumOff val="35000"/>
+      </a:schemeClr>
+    </cs:fontRef>
+    <cs:defRPr sz="900" kern="1200"/>
+  </cs:valueAxis>
+  <cs:wall>
+    <cs:lnRef idx="0"/>
+    <cs:fillRef idx="0"/>
+    <cs:effectRef idx="0"/>
+    <cs:fontRef idx="minor">
+      <a:schemeClr val="tx1"/>
+    </cs:fontRef>
+    <cs:spPr>
+      <a:noFill/>
+      <a:ln>
+        <a:noFill/>
+      </a:ln>
+    </cs:spPr>
+  </cs:wall>
+</cs:chartStyle>
+</file>
+
 <file path=word/theme/theme1.xml><?xml version="1.0" encoding="utf-8"?>
 <a:theme xmlns:a="http://schemas.openxmlformats.org/drawingml/2006/main" name="Office Theme">
   <a:themeElements>

</xml_diff>